<commit_message>
adjustments from reading guidelines
</commit_message>
<xml_diff>
--- a/commentary/commentary.docx
+++ b/commentary/commentary.docx
@@ -81,7 +81,7 @@
         </w:numPr>
       </w:pPr>
       <w:r>
-        <w:t xml:space="preserve">Conservation Ecology Center; Smithsonian Conservation Biology Institute; Front Royal, Virginia 22630, USA</w:t>
+        <w:t xml:space="preserve">Conservation Ecology Center; Smithsonian National Zoo &amp; Conservation Biology Institute; Front Royal, Virginia 22630, USA</w:t>
       </w:r>
     </w:p>
     <w:p>
@@ -118,6 +118,117 @@
       </w:r>
     </w:p>
     <w:p>
+      <w:pPr>
+        <w:pStyle w:val="BodyText"/>
+      </w:pPr>
+      <w:r>
+        <w:rPr>
+          <w:bCs/>
+          <w:b/>
+        </w:rPr>
+        <w:t xml:space="preserve">keywords:</w:t>
+      </w:r>
+      <w:r>
+        <w:t xml:space="preserve"> </w:t>
+      </w:r>
+    </w:p>
+    <w:tbl>
+      <w:tblPr>
+        <w:tblStyle w:val="Table"/>
+        <w:tblW w:type="pct" w:w="0.0"/>
+        <w:tblLook w:firstRow="1" w:lastRow="0" w:firstColumn="0" w:lastColumn="0" w:noHBand="0" w:noVBand="0" w:val="0020"/>
+      </w:tblPr>
+      <w:tblGrid/>
+      <w:tr>
+        <w:tc>
+          <w:p/>
+        </w:tc>
+        <w:tc>
+          <w:p>
+            <w:pPr>
+              <w:pStyle w:val="Compact"/>
+              <w:jc w:val="left"/>
+            </w:pPr>
+            <w:r>
+              <w:t xml:space="preserve">count</w:t>
+            </w:r>
+          </w:p>
+        </w:tc>
+      </w:tr>
+      <w:tr>
+        <w:tc>
+          <w:p>
+            <w:pPr>
+              <w:pStyle w:val="Compact"/>
+              <w:jc w:val="left"/>
+            </w:pPr>
+            <w:r>
+              <w:t xml:space="preserve">words</w:t>
+            </w:r>
+          </w:p>
+        </w:tc>
+        <w:tc>
+          <w:p/>
+        </w:tc>
+      </w:tr>
+      <w:tr>
+        <w:tc>
+          <w:p>
+            <w:pPr>
+              <w:pStyle w:val="Compact"/>
+              <w:jc w:val="left"/>
+            </w:pPr>
+            <w:r>
+              <w:t xml:space="preserve">figures</w:t>
+            </w:r>
+          </w:p>
+        </w:tc>
+        <w:tc>
+          <w:p/>
+        </w:tc>
+      </w:tr>
+      <w:tr>
+        <w:tc>
+          <w:p>
+            <w:pPr>
+              <w:pStyle w:val="Compact"/>
+              <w:jc w:val="left"/>
+            </w:pPr>
+            <w:r>
+              <w:t xml:space="preserve">tables</w:t>
+            </w:r>
+          </w:p>
+        </w:tc>
+        <w:tc>
+          <w:p>
+            <w:pPr>
+              <w:pStyle w:val="Compact"/>
+              <w:jc w:val="left"/>
+            </w:pPr>
+            <w:r>
+              <w:t xml:space="preserve">0</w:t>
+            </w:r>
+          </w:p>
+        </w:tc>
+      </w:tr>
+      <w:tr>
+        <w:tc>
+          <w:p>
+            <w:pPr>
+              <w:pStyle w:val="Compact"/>
+              <w:jc w:val="left"/>
+            </w:pPr>
+            <w:r>
+              <w:t xml:space="preserve">references</w:t>
+            </w:r>
+          </w:p>
+        </w:tc>
+        <w:tc>
+          <w:p/>
+        </w:tc>
+      </w:tr>
+    </w:tbl>
+    <w:p>
       <w:r>
         <w:br w:type="page"/>
       </w:r>
@@ -127,6 +238,12 @@
         <w:pStyle w:val="BodyText"/>
       </w:pPr>
       <w:r>
+        <w:t xml:space="preserve">In this issue of New Phytologist,</w:t>
+      </w:r>
+      <w:r>
+        <w:t xml:space="preserve"> </w:t>
+      </w:r>
+      <w:r>
         <w:t xml:space="preserve">Martínez-Sancho</w:t>
       </w:r>
       <w:r>
@@ -149,7 +266,7 @@
         <w:t xml:space="preserve"> </w:t>
       </w:r>
       <w:r>
-        <w:t xml:space="preserve">use an innovative approach to describe the seasonal course of carbon sequestration in tree stem growth and how this is affected by drought.</w:t>
+        <w:t xml:space="preserve">(pp. 000-000) use an innovative approach to describe the seasonal course of carbon sequestration in tree stem growth and how this is affected by drought.</w:t>
       </w:r>
     </w:p>
     <w:p>

</xml_diff>

<commit_message>
notes added during zoom conversation
</commit_message>
<xml_diff>
--- a/commentary/commentary.docx
+++ b/commentary/commentary.docx
@@ -988,6 +988,30 @@
       </w:r>
       <w:r>
         <w:t xml:space="preserve">However, we now have clear evidence that it is not realistic to expect that a constant allocation of photosynthate will be allocated to woody growth on either intraanuual or interannual time scales.</w:t>
+      </w:r>
+    </w:p>
+    <w:p>
+      <w:pPr>
+        <w:pStyle w:val="BodyText"/>
+      </w:pPr>
+      <w:r>
+        <w:rPr>
+          <w:iCs/>
+          <w:i/>
+        </w:rPr>
+        <w:t xml:space="preserve">(active vs passive allocation)</w:t>
+      </w:r>
+    </w:p>
+    <w:p>
+      <w:pPr>
+        <w:pStyle w:val="BodyText"/>
+      </w:pPr>
+      <w:r>
+        <w:rPr>
+          <w:iCs/>
+          <w:i/>
+        </w:rPr>
+        <w:t xml:space="preserve">(implications for tree-ring studies)</w:t>
       </w:r>
     </w:p>
     <w:p>

</xml_diff>

<commit_message>
paragraph on drought timing
</commit_message>
<xml_diff>
--- a/commentary/commentary.docx
+++ b/commentary/commentary.docx
@@ -455,17 +455,7 @@
         <w:t xml:space="preserve"> </w:t>
       </w:r>
       <w:r>
-        <w:t xml:space="preserve">(</w:t>
-      </w:r>
-      <w:r>
-        <w:rPr>
-          <w:bCs/>
-          <w:b/>
-        </w:rPr>
-        <w:t xml:space="preserve">korner_paradigm_2015?</w:t>
-      </w:r>
-      <w:r>
-        <w:t xml:space="preserve">)</w:t>
+        <w:t xml:space="preserve">(Körner, 2015)</w:t>
       </w:r>
       <w:r>
         <w:t xml:space="preserve">.</w:t>
@@ -800,6 +790,237 @@
         <w:pStyle w:val="BodyText"/>
       </w:pPr>
       <w:r>
+        <w:t xml:space="preserve">The fact that a severe drought coinciding with peak growing season had little effect on annual growth is somewhat surprising in the context of other studies.</w:t>
+      </w:r>
+      <w:r>
+        <w:t xml:space="preserve"> </w:t>
+      </w:r>
+      <w:r>
+        <w:t xml:space="preserve">Typically, annual growth is quite sensitive to droughts occurring during the peak season for woody growth</w:t>
+      </w:r>
+      <w:r>
+        <w:t xml:space="preserve"> </w:t>
+      </w:r>
+      <w:r>
+        <w:t xml:space="preserve">(typically May-July in N. hemisphere temperate forests, e.g., Dow</w:t>
+      </w:r>
+      <w:r>
+        <w:t xml:space="preserve"> </w:t>
+      </w:r>
+      <w:r>
+        <w:rPr>
+          <w:iCs/>
+          <w:i/>
+        </w:rPr>
+        <w:t xml:space="preserve">et al.</w:t>
+      </w:r>
+      <w:r>
+        <w:t xml:space="preserve">, in press; D’Orangeville</w:t>
+      </w:r>
+      <w:r>
+        <w:t xml:space="preserve"> </w:t>
+      </w:r>
+      <w:r>
+        <w:rPr>
+          <w:iCs/>
+          <w:i/>
+        </w:rPr>
+        <w:t xml:space="preserve">et al.</w:t>
+      </w:r>
+      <w:r>
+        <w:t xml:space="preserve">, 2018; Kannenberg</w:t>
+      </w:r>
+      <w:r>
+        <w:t xml:space="preserve"> </w:t>
+      </w:r>
+      <w:r>
+        <w:rPr>
+          <w:iCs/>
+          <w:i/>
+        </w:rPr>
+        <w:t xml:space="preserve">et al.</w:t>
+      </w:r>
+      <w:r>
+        <w:t xml:space="preserve">, 2022;</w:t>
+      </w:r>
+      <w:r>
+        <w:t xml:space="preserve"> </w:t>
+      </w:r>
+      <w:r>
+        <w:rPr>
+          <w:bCs/>
+          <w:b/>
+        </w:rPr>
+        <w:t xml:space="preserve">refs?</w:t>
+      </w:r>
+      <w:r>
+        <w:t xml:space="preserve">)</w:t>
+      </w:r>
+      <w:r>
+        <w:t xml:space="preserve">.</w:t>
+      </w:r>
+      <w:r>
+        <w:t xml:space="preserve"> </w:t>
+      </w:r>
+      <w:r>
+        <w:t xml:space="preserve">This is because cellular</w:t>
+      </w:r>
+      <w:r>
+        <w:t xml:space="preserve"> </w:t>
+      </w:r>
+      <w:r>
+        <w:rPr>
+          <w:iCs/>
+          <w:i/>
+        </w:rPr>
+        <w:t xml:space="preserve">division and</w:t>
+      </w:r>
+      <w:r>
+        <w:t xml:space="preserve"> </w:t>
+      </w:r>
+      <w:r>
+        <w:t xml:space="preserve">enlargement require adequate turgor pressure and are therefore particularly sensitive to high vapor pressure deficit and water stress</w:t>
+      </w:r>
+      <w:r>
+        <w:t xml:space="preserve"> </w:t>
+      </w:r>
+      <w:r>
+        <w:t xml:space="preserve">(Delpierre</w:t>
+      </w:r>
+      <w:r>
+        <w:t xml:space="preserve"> </w:t>
+      </w:r>
+      <w:r>
+        <w:rPr>
+          <w:iCs/>
+          <w:i/>
+        </w:rPr>
+        <w:t xml:space="preserve">et al.</w:t>
+      </w:r>
+      <w:r>
+        <w:t xml:space="preserve">, 2016; Zweifel</w:t>
+      </w:r>
+      <w:r>
+        <w:t xml:space="preserve"> </w:t>
+      </w:r>
+      <w:r>
+        <w:rPr>
+          <w:iCs/>
+          <w:i/>
+        </w:rPr>
+        <w:t xml:space="preserve">et al.</w:t>
+      </w:r>
+      <w:r>
+        <w:t xml:space="preserve">, 2021; Etzold</w:t>
+      </w:r>
+      <w:r>
+        <w:t xml:space="preserve"> </w:t>
+      </w:r>
+      <w:r>
+        <w:rPr>
+          <w:iCs/>
+          <w:i/>
+        </w:rPr>
+        <w:t xml:space="preserve">et al.</w:t>
+      </w:r>
+      <w:r>
+        <w:t xml:space="preserve">, 2022; Kannenberg</w:t>
+      </w:r>
+      <w:r>
+        <w:t xml:space="preserve"> </w:t>
+      </w:r>
+      <w:r>
+        <w:rPr>
+          <w:iCs/>
+          <w:i/>
+        </w:rPr>
+        <w:t xml:space="preserve">et al.</w:t>
+      </w:r>
+      <w:r>
+        <w:t xml:space="preserve">, 2022)</w:t>
+      </w:r>
+      <w:r>
+        <w:t xml:space="preserve">.</w:t>
+      </w:r>
+      <w:r>
+        <w:t xml:space="preserve"> </w:t>
+      </w:r>
+      <w:r>
+        <w:t xml:space="preserve">In the</w:t>
+      </w:r>
+      <w:r>
+        <w:t xml:space="preserve"> </w:t>
+      </w:r>
+      <w:r>
+        <w:t xml:space="preserve">Martínez-Sancho</w:t>
+      </w:r>
+      <w:r>
+        <w:t xml:space="preserve"> </w:t>
+      </w:r>
+      <w:r>
+        <w:rPr>
+          <w:iCs/>
+          <w:i/>
+        </w:rPr>
+        <w:t xml:space="preserve">et al.</w:t>
+      </w:r>
+      <w:r>
+        <w:t xml:space="preserve"> </w:t>
+      </w:r>
+      <w:r>
+        <w:t xml:space="preserve">(2022)</w:t>
+      </w:r>
+      <w:r>
+        <w:t xml:space="preserve"> </w:t>
+      </w:r>
+      <w:r>
+        <w:t xml:space="preserve">study, a strong start to growth prior to the drought and strong post-drought compensatory response resulted in normal annual growth.</w:t>
+      </w:r>
+      <w:r>
+        <w:t xml:space="preserve"> </w:t>
+      </w:r>
+      <w:r>
+        <w:t xml:space="preserve">This was made possible by the relatively short duration of the drought; while short severe droughts can significantly impact annual growth, growth tends to be more sensitive to longer droughts</w:t>
+      </w:r>
+      <w:r>
+        <w:t xml:space="preserve"> </w:t>
+      </w:r>
+      <w:r>
+        <w:t xml:space="preserve">(D’Orangeville</w:t>
+      </w:r>
+      <w:r>
+        <w:t xml:space="preserve"> </w:t>
+      </w:r>
+      <w:r>
+        <w:rPr>
+          <w:iCs/>
+          <w:i/>
+        </w:rPr>
+        <w:t xml:space="preserve">et al.</w:t>
+      </w:r>
+      <w:r>
+        <w:t xml:space="preserve">, 2018;</w:t>
+      </w:r>
+      <w:r>
+        <w:t xml:space="preserve"> </w:t>
+      </w:r>
+      <w:r>
+        <w:rPr>
+          <w:bCs/>
+          <w:b/>
+        </w:rPr>
+        <w:t xml:space="preserve">refs?</w:t>
+      </w:r>
+      <w:r>
+        <w:t xml:space="preserve">)</w:t>
+      </w:r>
+      <w:r>
+        <w:t xml:space="preserve">.</w:t>
+      </w:r>
+      <w:r>
+        <w:t xml:space="preserve"> </w:t>
+      </w:r>
+      <w:r>
         <w:t xml:space="preserve">The findings of</w:t>
       </w:r>
       <w:r>
@@ -828,68 +1049,19 @@
         <w:t xml:space="preserve"> </w:t>
       </w:r>
       <w:r>
-        <w:t xml:space="preserve">point to the importance of the timing of drought.</w:t>
-      </w:r>
-      <w:r>
-        <w:t xml:space="preserve"> </w:t>
-      </w:r>
-      <w:r>
-        <w:rPr>
-          <w:iCs/>
-          <w:i/>
-        </w:rPr>
-        <w:t xml:space="preserve">(some content on how drought timing affects annual growth – e.g.,</w:t>
-      </w:r>
-      <w:r>
-        <w:rPr>
-          <w:iCs/>
-          <w:i/>
-        </w:rPr>
-        <w:t xml:space="preserve"> </w:t>
-      </w:r>
-      <w:r>
-        <w:rPr>
-          <w:iCs/>
-          <w:i/>
-        </w:rPr>
-        <w:t xml:space="preserve">D’Orangeville</w:t>
-      </w:r>
-      <w:r>
-        <w:rPr>
-          <w:iCs/>
-          <w:i/>
-        </w:rPr>
-        <w:t xml:space="preserve"> </w:t>
-      </w:r>
-      <w:r>
-        <w:rPr>
-          <w:iCs/>
-          <w:i/>
-          <w:iCs/>
-          <w:i/>
-        </w:rPr>
-        <w:t xml:space="preserve">et al.</w:t>
-      </w:r>
-      <w:r>
-        <w:rPr>
-          <w:iCs/>
-          <w:i/>
-        </w:rPr>
-        <w:t xml:space="preserve"> </w:t>
-      </w:r>
-      <w:r>
-        <w:rPr>
-          <w:iCs/>
-          <w:i/>
-        </w:rPr>
-        <w:t xml:space="preserve">(2018)</w:t>
-      </w:r>
-      <w:r>
-        <w:rPr>
-          <w:iCs/>
-          <w:i/>
-        </w:rPr>
-        <w:t xml:space="preserve">)</w:t>
+        <w:t xml:space="preserve">point to the importance of the timing and length of drought in shaping woody productivity and highlight the need for improved understanding of the seasonal dynamics of CO</w:t>
+      </w:r>
+      <w:r>
+        <w:rPr>
+          <w:vertAlign w:val="subscript"/>
+        </w:rPr>
+        <w:t xml:space="preserve">2</w:t>
+      </w:r>
+      <w:r>
+        <w:t xml:space="preserve"> </w:t>
+      </w:r>
+      <w:r>
+        <w:t xml:space="preserve">uptake and woody growth, including their decoupling.</w:t>
       </w:r>
     </w:p>
     <w:p>
@@ -1185,17 +1357,7 @@
         <w:t xml:space="preserve">The annual growth records recorded in tree rings are routinely used to understand the climate sensitivity of tree growth and thereby to reconstruct past climates</w:t>
       </w:r>
       <w:r>
-        <w:t xml:space="preserve">(</w:t>
-      </w:r>
-      <w:r>
-        <w:rPr>
-          <w:bCs/>
-          <w:b/>
-        </w:rPr>
-        <w:t xml:space="preserve">fritts_tree_1976?</w:t>
-      </w:r>
-      <w:r>
-        <w:t xml:space="preserve">)</w:t>
+        <w:t xml:space="preserve">(Fritts, 1976)</w:t>
       </w:r>
       <w:r>
         <w:t xml:space="preserve"> </w:t>
@@ -1603,7 +1765,7 @@
       </w:r>
     </w:p>
     <w:bookmarkEnd w:id="22"/>
-    <w:bookmarkStart w:id="35" w:name="References"/>
+    <w:bookmarkStart w:id="38" w:name="References"/>
     <w:p>
       <w:pPr>
         <w:pStyle w:val="Heading1"/>
@@ -1612,7 +1774,7 @@
         <w:t xml:space="preserve">References</w:t>
       </w:r>
     </w:p>
-    <w:bookmarkStart w:id="34" w:name="refs"/>
+    <w:bookmarkStart w:id="37" w:name="refs"/>
     <w:bookmarkStart w:id="23" w:name="ref-banburymorgan_global_2021"/>
     <w:p>
       <w:pPr>
@@ -3408,7 +3570,7 @@
       </w:r>
     </w:p>
     <w:bookmarkEnd w:id="30"/>
-    <w:bookmarkStart w:id="31" w:name="ref-jiang_fate_2020"/>
+    <w:bookmarkStart w:id="31" w:name="ref-fritts_tree_1976"/>
     <w:p>
       <w:pPr>
         <w:pStyle w:val="Bibliography"/>
@@ -3420,277 +3582,58 @@
           <w:bCs/>
           <w:b/>
         </w:rPr>
-        <w:t xml:space="preserve">Jiang M</w:t>
-      </w:r>
-      <w:r>
-        <w:rPr>
-          <w:bCs/>
-          <w:b/>
-        </w:rPr>
-        <w:t xml:space="preserve">,</w:t>
-      </w:r>
-      <w:r>
-        <w:rPr>
-          <w:bCs/>
-          <w:b/>
-        </w:rPr>
-        <w:t xml:space="preserve"> </w:t>
-      </w:r>
-      <w:r>
-        <w:rPr>
-          <w:bCs/>
-          <w:b/>
-          <w:bCs/>
-          <w:b/>
-        </w:rPr>
-        <w:t xml:space="preserve">Medlyn BE</w:t>
-      </w:r>
-      <w:r>
-        <w:rPr>
-          <w:bCs/>
-          <w:b/>
-        </w:rPr>
-        <w:t xml:space="preserve">,</w:t>
-      </w:r>
-      <w:r>
-        <w:rPr>
-          <w:bCs/>
-          <w:b/>
-        </w:rPr>
-        <w:t xml:space="preserve"> </w:t>
-      </w:r>
-      <w:r>
-        <w:rPr>
-          <w:bCs/>
-          <w:b/>
-          <w:bCs/>
-          <w:b/>
-        </w:rPr>
-        <w:t xml:space="preserve">Drake JE</w:t>
-      </w:r>
-      <w:r>
-        <w:rPr>
-          <w:bCs/>
-          <w:b/>
-        </w:rPr>
-        <w:t xml:space="preserve">,</w:t>
-      </w:r>
-      <w:r>
-        <w:rPr>
-          <w:bCs/>
-          <w:b/>
-        </w:rPr>
-        <w:t xml:space="preserve"> </w:t>
-      </w:r>
-      <w:r>
-        <w:rPr>
-          <w:bCs/>
-          <w:b/>
-          <w:bCs/>
-          <w:b/>
-        </w:rPr>
-        <w:t xml:space="preserve">Duursma RA</w:t>
-      </w:r>
-      <w:r>
-        <w:rPr>
-          <w:bCs/>
-          <w:b/>
-        </w:rPr>
-        <w:t xml:space="preserve">,</w:t>
-      </w:r>
-      <w:r>
-        <w:rPr>
-          <w:bCs/>
-          <w:b/>
-        </w:rPr>
-        <w:t xml:space="preserve"> </w:t>
-      </w:r>
-      <w:r>
-        <w:rPr>
-          <w:bCs/>
-          <w:b/>
-          <w:bCs/>
-          <w:b/>
-        </w:rPr>
-        <w:t xml:space="preserve">Anderson IC</w:t>
-      </w:r>
-      <w:r>
-        <w:rPr>
-          <w:bCs/>
-          <w:b/>
-        </w:rPr>
-        <w:t xml:space="preserve">,</w:t>
-      </w:r>
-      <w:r>
-        <w:rPr>
-          <w:bCs/>
-          <w:b/>
-        </w:rPr>
-        <w:t xml:space="preserve"> </w:t>
-      </w:r>
-      <w:r>
-        <w:rPr>
-          <w:bCs/>
-          <w:b/>
-          <w:bCs/>
-          <w:b/>
-        </w:rPr>
-        <w:t xml:space="preserve">Barton CVM</w:t>
-      </w:r>
-      <w:r>
-        <w:rPr>
-          <w:bCs/>
-          <w:b/>
-        </w:rPr>
-        <w:t xml:space="preserve">,</w:t>
-      </w:r>
-      <w:r>
-        <w:rPr>
-          <w:bCs/>
-          <w:b/>
-        </w:rPr>
-        <w:t xml:space="preserve"> </w:t>
-      </w:r>
-      <w:r>
-        <w:rPr>
-          <w:bCs/>
-          <w:b/>
-          <w:bCs/>
-          <w:b/>
-        </w:rPr>
-        <w:t xml:space="preserve">Boer MM</w:t>
-      </w:r>
-      <w:r>
-        <w:rPr>
-          <w:bCs/>
-          <w:b/>
-        </w:rPr>
-        <w:t xml:space="preserve">,</w:t>
-      </w:r>
-      <w:r>
-        <w:rPr>
-          <w:bCs/>
-          <w:b/>
-        </w:rPr>
-        <w:t xml:space="preserve"> </w:t>
-      </w:r>
-      <w:r>
-        <w:rPr>
-          <w:bCs/>
-          <w:b/>
-          <w:bCs/>
-          <w:b/>
-        </w:rPr>
-        <w:t xml:space="preserve">Carrillo Y</w:t>
-      </w:r>
-      <w:r>
-        <w:rPr>
-          <w:bCs/>
-          <w:b/>
-        </w:rPr>
-        <w:t xml:space="preserve">,</w:t>
-      </w:r>
-      <w:r>
-        <w:rPr>
-          <w:bCs/>
-          <w:b/>
-        </w:rPr>
-        <w:t xml:space="preserve"> </w:t>
-      </w:r>
-      <w:r>
-        <w:rPr>
-          <w:bCs/>
-          <w:b/>
-          <w:bCs/>
-          <w:b/>
-        </w:rPr>
-        <w:t xml:space="preserve">Castañeda-Gómez L</w:t>
-      </w:r>
-      <w:r>
-        <w:rPr>
-          <w:bCs/>
-          <w:b/>
-        </w:rPr>
-        <w:t xml:space="preserve">,</w:t>
-      </w:r>
-      <w:r>
-        <w:rPr>
-          <w:bCs/>
-          <w:b/>
-        </w:rPr>
-        <w:t xml:space="preserve"> </w:t>
-      </w:r>
-      <w:r>
-        <w:rPr>
-          <w:bCs/>
-          <w:b/>
-          <w:bCs/>
-          <w:b/>
-        </w:rPr>
-        <w:t xml:space="preserve">Collins L</w:t>
-      </w:r>
-      <w:r>
-        <w:rPr>
-          <w:bCs/>
-          <w:b/>
-        </w:rPr>
-        <w:t xml:space="preserve">,</w:t>
-      </w:r>
-      <w:r>
-        <w:rPr>
-          <w:bCs/>
-          <w:b/>
-        </w:rPr>
-        <w:t xml:space="preserve"> </w:t>
-      </w:r>
-      <w:r>
-        <w:rPr>
-          <w:iCs/>
-          <w:i/>
-          <w:bCs/>
-          <w:b/>
-        </w:rPr>
-        <w:t xml:space="preserve">et al.</w:t>
-      </w:r>
-      <w:r>
-        <w:t xml:space="preserve"> </w:t>
-      </w:r>
-      <w:r>
-        <w:rPr>
-          <w:bCs/>
-          <w:b/>
-        </w:rPr>
-        <w:t xml:space="preserve">2020</w:t>
-      </w:r>
-      <w:r>
-        <w:t xml:space="preserve">. The fate of carbon in a mature forest under carbon dioxide enrichment.</w:t>
-      </w:r>
-      <w:r>
-        <w:t xml:space="preserve"> </w:t>
-      </w:r>
-      <w:r>
-        <w:rPr>
-          <w:iCs/>
-          <w:i/>
-        </w:rPr>
-        <w:t xml:space="preserve">Nature</w:t>
-      </w:r>
-      <w:r>
-        <w:t xml:space="preserve"> </w:t>
-      </w:r>
-      <w:r>
-        <w:rPr>
-          <w:bCs/>
-          <w:b/>
-        </w:rPr>
-        <w:t xml:space="preserve">580</w:t>
-      </w:r>
-      <w:r>
-        <w:t xml:space="preserve">: 227–231.</w:t>
+        <w:t xml:space="preserve">Fritts HC</w:t>
+      </w:r>
+      <w:r>
+        <w:t xml:space="preserve">.</w:t>
+      </w:r>
+      <w:r>
+        <w:t xml:space="preserve"> </w:t>
+      </w:r>
+      <w:r>
+        <w:rPr>
+          <w:bCs/>
+          <w:b/>
+        </w:rPr>
+        <w:t xml:space="preserve">1976</w:t>
+      </w:r>
+      <w:r>
+        <w:t xml:space="preserve">.</w:t>
+      </w:r>
+      <w:r>
+        <w:t xml:space="preserve"> </w:t>
+      </w:r>
+      <w:r>
+        <w:rPr>
+          <w:iCs/>
+          <w:i/>
+        </w:rPr>
+        <w:t xml:space="preserve">Tree rings and climate</w:t>
+      </w:r>
+      <w:r>
+        <w:t xml:space="preserve">.</w:t>
+      </w:r>
+      <w:r>
+        <w:t xml:space="preserve"> </w:t>
+      </w:r>
+      <w:r>
+        <w:t xml:space="preserve">London; New York</w:t>
+      </w:r>
+      <w:r>
+        <w:t xml:space="preserve">:</w:t>
+      </w:r>
+      <w:r>
+        <w:t xml:space="preserve"> </w:t>
+      </w:r>
+      <w:r>
+        <w:t xml:space="preserve">Academic Press</w:t>
+      </w:r>
+      <w:r>
+        <w:t xml:space="preserve">.</w:t>
       </w:r>
     </w:p>
     <w:bookmarkEnd w:id="31"/>
-    <w:bookmarkStart w:id="32" w:name="ref-kannenberg_droughtinduced_2022"/>
+    <w:bookmarkStart w:id="32" w:name="ref-jiang_fate_2020"/>
     <w:p>
       <w:pPr>
         <w:pStyle w:val="Bibliography"/>
@@ -3702,214 +3645,214 @@
           <w:bCs/>
           <w:b/>
         </w:rPr>
-        <w:t xml:space="preserve">Kannenberg SA</w:t>
-      </w:r>
-      <w:r>
-        <w:rPr>
-          <w:bCs/>
-          <w:b/>
-        </w:rPr>
-        <w:t xml:space="preserve">,</w:t>
-      </w:r>
-      <w:r>
-        <w:rPr>
-          <w:bCs/>
-          <w:b/>
-        </w:rPr>
-        <w:t xml:space="preserve"> </w:t>
-      </w:r>
-      <w:r>
-        <w:rPr>
-          <w:bCs/>
-          <w:b/>
-          <w:bCs/>
-          <w:b/>
-        </w:rPr>
-        <w:t xml:space="preserve">Cabon A</w:t>
-      </w:r>
-      <w:r>
-        <w:rPr>
-          <w:bCs/>
-          <w:b/>
-        </w:rPr>
-        <w:t xml:space="preserve">,</w:t>
-      </w:r>
-      <w:r>
-        <w:rPr>
-          <w:bCs/>
-          <w:b/>
-        </w:rPr>
-        <w:t xml:space="preserve"> </w:t>
-      </w:r>
-      <w:r>
-        <w:rPr>
-          <w:bCs/>
-          <w:b/>
-          <w:bCs/>
-          <w:b/>
-        </w:rPr>
-        <w:t xml:space="preserve">Babst F</w:t>
-      </w:r>
-      <w:r>
-        <w:rPr>
-          <w:bCs/>
-          <w:b/>
-        </w:rPr>
-        <w:t xml:space="preserve">,</w:t>
-      </w:r>
-      <w:r>
-        <w:rPr>
-          <w:bCs/>
-          <w:b/>
-        </w:rPr>
-        <w:t xml:space="preserve"> </w:t>
-      </w:r>
-      <w:r>
-        <w:rPr>
-          <w:bCs/>
-          <w:b/>
-          <w:bCs/>
-          <w:b/>
-        </w:rPr>
-        <w:t xml:space="preserve">Belmecheri S</w:t>
-      </w:r>
-      <w:r>
-        <w:rPr>
-          <w:bCs/>
-          <w:b/>
-        </w:rPr>
-        <w:t xml:space="preserve">,</w:t>
-      </w:r>
-      <w:r>
-        <w:rPr>
-          <w:bCs/>
-          <w:b/>
-        </w:rPr>
-        <w:t xml:space="preserve"> </w:t>
-      </w:r>
-      <w:r>
-        <w:rPr>
-          <w:bCs/>
-          <w:b/>
-          <w:bCs/>
-          <w:b/>
-        </w:rPr>
-        <w:t xml:space="preserve">Delpierre N</w:t>
-      </w:r>
-      <w:r>
-        <w:rPr>
-          <w:bCs/>
-          <w:b/>
-        </w:rPr>
-        <w:t xml:space="preserve">,</w:t>
-      </w:r>
-      <w:r>
-        <w:rPr>
-          <w:bCs/>
-          <w:b/>
-        </w:rPr>
-        <w:t xml:space="preserve"> </w:t>
-      </w:r>
-      <w:r>
-        <w:rPr>
-          <w:bCs/>
-          <w:b/>
-          <w:bCs/>
-          <w:b/>
-        </w:rPr>
-        <w:t xml:space="preserve">Guerrieri R</w:t>
-      </w:r>
-      <w:r>
-        <w:rPr>
-          <w:bCs/>
-          <w:b/>
-        </w:rPr>
-        <w:t xml:space="preserve">,</w:t>
-      </w:r>
-      <w:r>
-        <w:rPr>
-          <w:bCs/>
-          <w:b/>
-        </w:rPr>
-        <w:t xml:space="preserve"> </w:t>
-      </w:r>
-      <w:r>
-        <w:rPr>
-          <w:bCs/>
-          <w:b/>
-          <w:bCs/>
-          <w:b/>
-        </w:rPr>
-        <w:t xml:space="preserve">Maxwell JT</w:t>
-      </w:r>
-      <w:r>
-        <w:rPr>
-          <w:bCs/>
-          <w:b/>
-        </w:rPr>
-        <w:t xml:space="preserve">,</w:t>
-      </w:r>
-      <w:r>
-        <w:rPr>
-          <w:bCs/>
-          <w:b/>
-        </w:rPr>
-        <w:t xml:space="preserve"> </w:t>
-      </w:r>
-      <w:r>
-        <w:rPr>
-          <w:bCs/>
-          <w:b/>
-          <w:bCs/>
-          <w:b/>
-        </w:rPr>
-        <w:t xml:space="preserve">Meinzer FC</w:t>
-      </w:r>
-      <w:r>
-        <w:rPr>
-          <w:bCs/>
-          <w:b/>
-        </w:rPr>
-        <w:t xml:space="preserve">,</w:t>
-      </w:r>
-      <w:r>
-        <w:rPr>
-          <w:bCs/>
-          <w:b/>
-        </w:rPr>
-        <w:t xml:space="preserve"> </w:t>
-      </w:r>
-      <w:r>
-        <w:rPr>
-          <w:bCs/>
-          <w:b/>
-          <w:bCs/>
-          <w:b/>
-        </w:rPr>
-        <w:t xml:space="preserve">Moore DJP</w:t>
-      </w:r>
-      <w:r>
-        <w:rPr>
-          <w:bCs/>
-          <w:b/>
-        </w:rPr>
-        <w:t xml:space="preserve">,</w:t>
-      </w:r>
-      <w:r>
-        <w:rPr>
-          <w:bCs/>
-          <w:b/>
-        </w:rPr>
-        <w:t xml:space="preserve"> </w:t>
-      </w:r>
-      <w:r>
-        <w:rPr>
-          <w:bCs/>
-          <w:b/>
-          <w:bCs/>
-          <w:b/>
-        </w:rPr>
-        <w:t xml:space="preserve">Pappas C</w:t>
+        <w:t xml:space="preserve">Jiang M</w:t>
+      </w:r>
+      <w:r>
+        <w:rPr>
+          <w:bCs/>
+          <w:b/>
+        </w:rPr>
+        <w:t xml:space="preserve">,</w:t>
+      </w:r>
+      <w:r>
+        <w:rPr>
+          <w:bCs/>
+          <w:b/>
+        </w:rPr>
+        <w:t xml:space="preserve"> </w:t>
+      </w:r>
+      <w:r>
+        <w:rPr>
+          <w:bCs/>
+          <w:b/>
+          <w:bCs/>
+          <w:b/>
+        </w:rPr>
+        <w:t xml:space="preserve">Medlyn BE</w:t>
+      </w:r>
+      <w:r>
+        <w:rPr>
+          <w:bCs/>
+          <w:b/>
+        </w:rPr>
+        <w:t xml:space="preserve">,</w:t>
+      </w:r>
+      <w:r>
+        <w:rPr>
+          <w:bCs/>
+          <w:b/>
+        </w:rPr>
+        <w:t xml:space="preserve"> </w:t>
+      </w:r>
+      <w:r>
+        <w:rPr>
+          <w:bCs/>
+          <w:b/>
+          <w:bCs/>
+          <w:b/>
+        </w:rPr>
+        <w:t xml:space="preserve">Drake JE</w:t>
+      </w:r>
+      <w:r>
+        <w:rPr>
+          <w:bCs/>
+          <w:b/>
+        </w:rPr>
+        <w:t xml:space="preserve">,</w:t>
+      </w:r>
+      <w:r>
+        <w:rPr>
+          <w:bCs/>
+          <w:b/>
+        </w:rPr>
+        <w:t xml:space="preserve"> </w:t>
+      </w:r>
+      <w:r>
+        <w:rPr>
+          <w:bCs/>
+          <w:b/>
+          <w:bCs/>
+          <w:b/>
+        </w:rPr>
+        <w:t xml:space="preserve">Duursma RA</w:t>
+      </w:r>
+      <w:r>
+        <w:rPr>
+          <w:bCs/>
+          <w:b/>
+        </w:rPr>
+        <w:t xml:space="preserve">,</w:t>
+      </w:r>
+      <w:r>
+        <w:rPr>
+          <w:bCs/>
+          <w:b/>
+        </w:rPr>
+        <w:t xml:space="preserve"> </w:t>
+      </w:r>
+      <w:r>
+        <w:rPr>
+          <w:bCs/>
+          <w:b/>
+          <w:bCs/>
+          <w:b/>
+        </w:rPr>
+        <w:t xml:space="preserve">Anderson IC</w:t>
+      </w:r>
+      <w:r>
+        <w:rPr>
+          <w:bCs/>
+          <w:b/>
+        </w:rPr>
+        <w:t xml:space="preserve">,</w:t>
+      </w:r>
+      <w:r>
+        <w:rPr>
+          <w:bCs/>
+          <w:b/>
+        </w:rPr>
+        <w:t xml:space="preserve"> </w:t>
+      </w:r>
+      <w:r>
+        <w:rPr>
+          <w:bCs/>
+          <w:b/>
+          <w:bCs/>
+          <w:b/>
+        </w:rPr>
+        <w:t xml:space="preserve">Barton CVM</w:t>
+      </w:r>
+      <w:r>
+        <w:rPr>
+          <w:bCs/>
+          <w:b/>
+        </w:rPr>
+        <w:t xml:space="preserve">,</w:t>
+      </w:r>
+      <w:r>
+        <w:rPr>
+          <w:bCs/>
+          <w:b/>
+        </w:rPr>
+        <w:t xml:space="preserve"> </w:t>
+      </w:r>
+      <w:r>
+        <w:rPr>
+          <w:bCs/>
+          <w:b/>
+          <w:bCs/>
+          <w:b/>
+        </w:rPr>
+        <w:t xml:space="preserve">Boer MM</w:t>
+      </w:r>
+      <w:r>
+        <w:rPr>
+          <w:bCs/>
+          <w:b/>
+        </w:rPr>
+        <w:t xml:space="preserve">,</w:t>
+      </w:r>
+      <w:r>
+        <w:rPr>
+          <w:bCs/>
+          <w:b/>
+        </w:rPr>
+        <w:t xml:space="preserve"> </w:t>
+      </w:r>
+      <w:r>
+        <w:rPr>
+          <w:bCs/>
+          <w:b/>
+          <w:bCs/>
+          <w:b/>
+        </w:rPr>
+        <w:t xml:space="preserve">Carrillo Y</w:t>
+      </w:r>
+      <w:r>
+        <w:rPr>
+          <w:bCs/>
+          <w:b/>
+        </w:rPr>
+        <w:t xml:space="preserve">,</w:t>
+      </w:r>
+      <w:r>
+        <w:rPr>
+          <w:bCs/>
+          <w:b/>
+        </w:rPr>
+        <w:t xml:space="preserve"> </w:t>
+      </w:r>
+      <w:r>
+        <w:rPr>
+          <w:bCs/>
+          <w:b/>
+          <w:bCs/>
+          <w:b/>
+        </w:rPr>
+        <w:t xml:space="preserve">Castañeda-Gómez L</w:t>
+      </w:r>
+      <w:r>
+        <w:rPr>
+          <w:bCs/>
+          <w:b/>
+        </w:rPr>
+        <w:t xml:space="preserve">,</w:t>
+      </w:r>
+      <w:r>
+        <w:rPr>
+          <w:bCs/>
+          <w:b/>
+        </w:rPr>
+        <w:t xml:space="preserve"> </w:t>
+      </w:r>
+      <w:r>
+        <w:rPr>
+          <w:bCs/>
+          <w:b/>
+          <w:bCs/>
+          <w:b/>
+        </w:rPr>
+        <w:t xml:space="preserve">Collins L</w:t>
       </w:r>
       <w:r>
         <w:rPr>
@@ -3942,37 +3885,37 @@
           <w:bCs/>
           <w:b/>
         </w:rPr>
-        <w:t xml:space="preserve">2022</w:t>
-      </w:r>
-      <w:r>
-        <w:t xml:space="preserve">. Drought-induced decoupling between carbon uptake and tree growth impacts forest carbon turnover time.</w:t>
-      </w:r>
-      <w:r>
-        <w:t xml:space="preserve"> </w:t>
-      </w:r>
-      <w:r>
-        <w:rPr>
-          <w:iCs/>
-          <w:i/>
-        </w:rPr>
-        <w:t xml:space="preserve">Agricultural and Forest Meteorology</w:t>
-      </w:r>
-      <w:r>
-        <w:t xml:space="preserve"> </w:t>
-      </w:r>
-      <w:r>
-        <w:rPr>
-          <w:bCs/>
-          <w:b/>
-        </w:rPr>
-        <w:t xml:space="preserve">322</w:t>
-      </w:r>
-      <w:r>
-        <w:t xml:space="preserve">: 108996.</w:t>
+        <w:t xml:space="preserve">2020</w:t>
+      </w:r>
+      <w:r>
+        <w:t xml:space="preserve">. The fate of carbon in a mature forest under carbon dioxide enrichment.</w:t>
+      </w:r>
+      <w:r>
+        <w:t xml:space="preserve"> </w:t>
+      </w:r>
+      <w:r>
+        <w:rPr>
+          <w:iCs/>
+          <w:i/>
+        </w:rPr>
+        <w:t xml:space="preserve">Nature</w:t>
+      </w:r>
+      <w:r>
+        <w:t xml:space="preserve"> </w:t>
+      </w:r>
+      <w:r>
+        <w:rPr>
+          <w:bCs/>
+          <w:b/>
+        </w:rPr>
+        <w:t xml:space="preserve">580</w:t>
+      </w:r>
+      <w:r>
+        <w:t xml:space="preserve">: 227–231.</w:t>
       </w:r>
     </w:p>
     <w:bookmarkEnd w:id="32"/>
-    <w:bookmarkStart w:id="33" w:name="ref-martinez-sancho_drought_2022"/>
+    <w:bookmarkStart w:id="33" w:name="ref-kannenberg_droughtinduced_2022"/>
     <w:p>
       <w:pPr>
         <w:pStyle w:val="Bibliography"/>
@@ -3984,102 +3927,237 @@
           <w:bCs/>
           <w:b/>
         </w:rPr>
-        <w:t xml:space="preserve">Martínez-Sancho E</w:t>
-      </w:r>
-      <w:r>
-        <w:rPr>
-          <w:bCs/>
-          <w:b/>
-        </w:rPr>
-        <w:t xml:space="preserve">,</w:t>
-      </w:r>
-      <w:r>
-        <w:rPr>
-          <w:bCs/>
-          <w:b/>
-        </w:rPr>
-        <w:t xml:space="preserve"> </w:t>
-      </w:r>
-      <w:r>
-        <w:rPr>
-          <w:bCs/>
-          <w:b/>
-          <w:bCs/>
-          <w:b/>
-        </w:rPr>
-        <w:t xml:space="preserve">Treydte K</w:t>
-      </w:r>
-      <w:r>
-        <w:rPr>
-          <w:bCs/>
-          <w:b/>
-        </w:rPr>
-        <w:t xml:space="preserve">,</w:t>
-      </w:r>
-      <w:r>
-        <w:rPr>
-          <w:bCs/>
-          <w:b/>
-        </w:rPr>
-        <w:t xml:space="preserve"> </w:t>
-      </w:r>
-      <w:r>
-        <w:rPr>
-          <w:bCs/>
-          <w:b/>
-          <w:bCs/>
-          <w:b/>
-        </w:rPr>
-        <w:t xml:space="preserve">Lehmann MM</w:t>
-      </w:r>
-      <w:r>
-        <w:rPr>
-          <w:bCs/>
-          <w:b/>
-        </w:rPr>
-        <w:t xml:space="preserve">,</w:t>
-      </w:r>
-      <w:r>
-        <w:rPr>
-          <w:bCs/>
-          <w:b/>
-        </w:rPr>
-        <w:t xml:space="preserve"> </w:t>
-      </w:r>
-      <w:r>
-        <w:rPr>
-          <w:bCs/>
-          <w:b/>
-          <w:bCs/>
-          <w:b/>
-        </w:rPr>
-        <w:t xml:space="preserve">Rigling A</w:t>
-      </w:r>
-      <w:r>
-        <w:rPr>
-          <w:bCs/>
-          <w:b/>
-        </w:rPr>
-        <w:t xml:space="preserve">,</w:t>
-      </w:r>
-      <w:r>
-        <w:rPr>
-          <w:bCs/>
-          <w:b/>
-        </w:rPr>
-        <w:t xml:space="preserve"> </w:t>
-      </w:r>
-      <w:r>
-        <w:rPr>
-          <w:bCs/>
-          <w:b/>
-          <w:bCs/>
-          <w:b/>
-        </w:rPr>
-        <w:t xml:space="preserve">Fonti P</w:t>
-      </w:r>
-      <w:r>
-        <w:t xml:space="preserve">.</w:t>
+        <w:t xml:space="preserve">Kannenberg SA</w:t>
+      </w:r>
+      <w:r>
+        <w:rPr>
+          <w:bCs/>
+          <w:b/>
+        </w:rPr>
+        <w:t xml:space="preserve">,</w:t>
+      </w:r>
+      <w:r>
+        <w:rPr>
+          <w:bCs/>
+          <w:b/>
+        </w:rPr>
+        <w:t xml:space="preserve"> </w:t>
+      </w:r>
+      <w:r>
+        <w:rPr>
+          <w:bCs/>
+          <w:b/>
+          <w:bCs/>
+          <w:b/>
+        </w:rPr>
+        <w:t xml:space="preserve">Cabon A</w:t>
+      </w:r>
+      <w:r>
+        <w:rPr>
+          <w:bCs/>
+          <w:b/>
+        </w:rPr>
+        <w:t xml:space="preserve">,</w:t>
+      </w:r>
+      <w:r>
+        <w:rPr>
+          <w:bCs/>
+          <w:b/>
+        </w:rPr>
+        <w:t xml:space="preserve"> </w:t>
+      </w:r>
+      <w:r>
+        <w:rPr>
+          <w:bCs/>
+          <w:b/>
+          <w:bCs/>
+          <w:b/>
+        </w:rPr>
+        <w:t xml:space="preserve">Babst F</w:t>
+      </w:r>
+      <w:r>
+        <w:rPr>
+          <w:bCs/>
+          <w:b/>
+        </w:rPr>
+        <w:t xml:space="preserve">,</w:t>
+      </w:r>
+      <w:r>
+        <w:rPr>
+          <w:bCs/>
+          <w:b/>
+        </w:rPr>
+        <w:t xml:space="preserve"> </w:t>
+      </w:r>
+      <w:r>
+        <w:rPr>
+          <w:bCs/>
+          <w:b/>
+          <w:bCs/>
+          <w:b/>
+        </w:rPr>
+        <w:t xml:space="preserve">Belmecheri S</w:t>
+      </w:r>
+      <w:r>
+        <w:rPr>
+          <w:bCs/>
+          <w:b/>
+        </w:rPr>
+        <w:t xml:space="preserve">,</w:t>
+      </w:r>
+      <w:r>
+        <w:rPr>
+          <w:bCs/>
+          <w:b/>
+        </w:rPr>
+        <w:t xml:space="preserve"> </w:t>
+      </w:r>
+      <w:r>
+        <w:rPr>
+          <w:bCs/>
+          <w:b/>
+          <w:bCs/>
+          <w:b/>
+        </w:rPr>
+        <w:t xml:space="preserve">Delpierre N</w:t>
+      </w:r>
+      <w:r>
+        <w:rPr>
+          <w:bCs/>
+          <w:b/>
+        </w:rPr>
+        <w:t xml:space="preserve">,</w:t>
+      </w:r>
+      <w:r>
+        <w:rPr>
+          <w:bCs/>
+          <w:b/>
+        </w:rPr>
+        <w:t xml:space="preserve"> </w:t>
+      </w:r>
+      <w:r>
+        <w:rPr>
+          <w:bCs/>
+          <w:b/>
+          <w:bCs/>
+          <w:b/>
+        </w:rPr>
+        <w:t xml:space="preserve">Guerrieri R</w:t>
+      </w:r>
+      <w:r>
+        <w:rPr>
+          <w:bCs/>
+          <w:b/>
+        </w:rPr>
+        <w:t xml:space="preserve">,</w:t>
+      </w:r>
+      <w:r>
+        <w:rPr>
+          <w:bCs/>
+          <w:b/>
+        </w:rPr>
+        <w:t xml:space="preserve"> </w:t>
+      </w:r>
+      <w:r>
+        <w:rPr>
+          <w:bCs/>
+          <w:b/>
+          <w:bCs/>
+          <w:b/>
+        </w:rPr>
+        <w:t xml:space="preserve">Maxwell JT</w:t>
+      </w:r>
+      <w:r>
+        <w:rPr>
+          <w:bCs/>
+          <w:b/>
+        </w:rPr>
+        <w:t xml:space="preserve">,</w:t>
+      </w:r>
+      <w:r>
+        <w:rPr>
+          <w:bCs/>
+          <w:b/>
+        </w:rPr>
+        <w:t xml:space="preserve"> </w:t>
+      </w:r>
+      <w:r>
+        <w:rPr>
+          <w:bCs/>
+          <w:b/>
+          <w:bCs/>
+          <w:b/>
+        </w:rPr>
+        <w:t xml:space="preserve">Meinzer FC</w:t>
+      </w:r>
+      <w:r>
+        <w:rPr>
+          <w:bCs/>
+          <w:b/>
+        </w:rPr>
+        <w:t xml:space="preserve">,</w:t>
+      </w:r>
+      <w:r>
+        <w:rPr>
+          <w:bCs/>
+          <w:b/>
+        </w:rPr>
+        <w:t xml:space="preserve"> </w:t>
+      </w:r>
+      <w:r>
+        <w:rPr>
+          <w:bCs/>
+          <w:b/>
+          <w:bCs/>
+          <w:b/>
+        </w:rPr>
+        <w:t xml:space="preserve">Moore DJP</w:t>
+      </w:r>
+      <w:r>
+        <w:rPr>
+          <w:bCs/>
+          <w:b/>
+        </w:rPr>
+        <w:t xml:space="preserve">,</w:t>
+      </w:r>
+      <w:r>
+        <w:rPr>
+          <w:bCs/>
+          <w:b/>
+        </w:rPr>
+        <w:t xml:space="preserve"> </w:t>
+      </w:r>
+      <w:r>
+        <w:rPr>
+          <w:bCs/>
+          <w:b/>
+          <w:bCs/>
+          <w:b/>
+        </w:rPr>
+        <w:t xml:space="preserve">Pappas C</w:t>
+      </w:r>
+      <w:r>
+        <w:rPr>
+          <w:bCs/>
+          <w:b/>
+        </w:rPr>
+        <w:t xml:space="preserve">,</w:t>
+      </w:r>
+      <w:r>
+        <w:rPr>
+          <w:bCs/>
+          <w:b/>
+        </w:rPr>
+        <w:t xml:space="preserve"> </w:t>
+      </w:r>
+      <w:r>
+        <w:rPr>
+          <w:iCs/>
+          <w:i/>
+          <w:bCs/>
+          <w:b/>
+        </w:rPr>
+        <w:t xml:space="preserve">et al.</w:t>
       </w:r>
       <w:r>
         <w:t xml:space="preserve"> </w:t>
@@ -4092,44 +4170,528 @@
         <w:t xml:space="preserve">2022</w:t>
       </w:r>
       <w:r>
-        <w:t xml:space="preserve">. Drought impacts on tree carbon sequestration and water use</w:t>
-      </w:r>
-      <w:r>
-        <w:t xml:space="preserve"> </w:t>
-      </w:r>
-      <w:r>
-        <w:t xml:space="preserve"> </w:t>
-      </w:r>
-      <w:r>
-        <w:t xml:space="preserve">evidence from intra-annual tree-ring characteristics.</w:t>
-      </w:r>
-      <w:r>
-        <w:t xml:space="preserve"> </w:t>
-      </w:r>
-      <w:r>
-        <w:rPr>
-          <w:iCs/>
-          <w:i/>
-        </w:rPr>
-        <w:t xml:space="preserve">New Phytologist</w:t>
-      </w:r>
-      <w:r>
-        <w:t xml:space="preserve"> </w:t>
-      </w:r>
-      <w:r>
-        <w:rPr>
-          <w:bCs/>
-          <w:b/>
-        </w:rPr>
-        <w:t xml:space="preserve">n/a</w:t>
-      </w:r>
-      <w:r>
-        <w:t xml:space="preserve">: 000–000.</w:t>
+        <w:t xml:space="preserve">. Drought-induced decoupling between carbon uptake and tree growth impacts forest carbon turnover time.</w:t>
+      </w:r>
+      <w:r>
+        <w:t xml:space="preserve"> </w:t>
+      </w:r>
+      <w:r>
+        <w:rPr>
+          <w:iCs/>
+          <w:i/>
+        </w:rPr>
+        <w:t xml:space="preserve">Agricultural and Forest Meteorology</w:t>
+      </w:r>
+      <w:r>
+        <w:t xml:space="preserve"> </w:t>
+      </w:r>
+      <w:r>
+        <w:rPr>
+          <w:bCs/>
+          <w:b/>
+        </w:rPr>
+        <w:t xml:space="preserve">322</w:t>
+      </w:r>
+      <w:r>
+        <w:t xml:space="preserve">: 108996.</w:t>
       </w:r>
     </w:p>
     <w:bookmarkEnd w:id="33"/>
+    <w:bookmarkStart w:id="34" w:name="ref-korner_paradigm_2015"/>
+    <w:p>
+      <w:pPr>
+        <w:pStyle w:val="Bibliography"/>
+      </w:pPr>
+      <w:r>
+        <w:rPr>
+          <w:bCs/>
+          <w:b/>
+          <w:bCs/>
+          <w:b/>
+        </w:rPr>
+        <w:t xml:space="preserve">Körner C</w:t>
+      </w:r>
+      <w:r>
+        <w:t xml:space="preserve">.</w:t>
+      </w:r>
+      <w:r>
+        <w:t xml:space="preserve"> </w:t>
+      </w:r>
+      <w:r>
+        <w:rPr>
+          <w:bCs/>
+          <w:b/>
+        </w:rPr>
+        <w:t xml:space="preserve">2015</w:t>
+      </w:r>
+      <w:r>
+        <w:t xml:space="preserve">. Paradigm shift in plant growth control.</w:t>
+      </w:r>
+      <w:r>
+        <w:t xml:space="preserve"> </w:t>
+      </w:r>
+      <w:r>
+        <w:rPr>
+          <w:iCs/>
+          <w:i/>
+        </w:rPr>
+        <w:t xml:space="preserve">Current Opinion in Plant Biology</w:t>
+      </w:r>
+      <w:r>
+        <w:t xml:space="preserve"> </w:t>
+      </w:r>
+      <w:r>
+        <w:rPr>
+          <w:bCs/>
+          <w:b/>
+        </w:rPr>
+        <w:t xml:space="preserve">25</w:t>
+      </w:r>
+      <w:r>
+        <w:t xml:space="preserve">: 107–114.</w:t>
+      </w:r>
+    </w:p>
     <w:bookmarkEnd w:id="34"/>
+    <w:bookmarkStart w:id="35" w:name="ref-martinez-sancho_drought_2022"/>
+    <w:p>
+      <w:pPr>
+        <w:pStyle w:val="Bibliography"/>
+      </w:pPr>
+      <w:r>
+        <w:rPr>
+          <w:bCs/>
+          <w:b/>
+          <w:bCs/>
+          <w:b/>
+        </w:rPr>
+        <w:t xml:space="preserve">Martínez-Sancho E</w:t>
+      </w:r>
+      <w:r>
+        <w:rPr>
+          <w:bCs/>
+          <w:b/>
+        </w:rPr>
+        <w:t xml:space="preserve">,</w:t>
+      </w:r>
+      <w:r>
+        <w:rPr>
+          <w:bCs/>
+          <w:b/>
+        </w:rPr>
+        <w:t xml:space="preserve"> </w:t>
+      </w:r>
+      <w:r>
+        <w:rPr>
+          <w:bCs/>
+          <w:b/>
+          <w:bCs/>
+          <w:b/>
+        </w:rPr>
+        <w:t xml:space="preserve">Treydte K</w:t>
+      </w:r>
+      <w:r>
+        <w:rPr>
+          <w:bCs/>
+          <w:b/>
+        </w:rPr>
+        <w:t xml:space="preserve">,</w:t>
+      </w:r>
+      <w:r>
+        <w:rPr>
+          <w:bCs/>
+          <w:b/>
+        </w:rPr>
+        <w:t xml:space="preserve"> </w:t>
+      </w:r>
+      <w:r>
+        <w:rPr>
+          <w:bCs/>
+          <w:b/>
+          <w:bCs/>
+          <w:b/>
+        </w:rPr>
+        <w:t xml:space="preserve">Lehmann MM</w:t>
+      </w:r>
+      <w:r>
+        <w:rPr>
+          <w:bCs/>
+          <w:b/>
+        </w:rPr>
+        <w:t xml:space="preserve">,</w:t>
+      </w:r>
+      <w:r>
+        <w:rPr>
+          <w:bCs/>
+          <w:b/>
+        </w:rPr>
+        <w:t xml:space="preserve"> </w:t>
+      </w:r>
+      <w:r>
+        <w:rPr>
+          <w:bCs/>
+          <w:b/>
+          <w:bCs/>
+          <w:b/>
+        </w:rPr>
+        <w:t xml:space="preserve">Rigling A</w:t>
+      </w:r>
+      <w:r>
+        <w:rPr>
+          <w:bCs/>
+          <w:b/>
+        </w:rPr>
+        <w:t xml:space="preserve">,</w:t>
+      </w:r>
+      <w:r>
+        <w:rPr>
+          <w:bCs/>
+          <w:b/>
+        </w:rPr>
+        <w:t xml:space="preserve"> </w:t>
+      </w:r>
+      <w:r>
+        <w:rPr>
+          <w:bCs/>
+          <w:b/>
+          <w:bCs/>
+          <w:b/>
+        </w:rPr>
+        <w:t xml:space="preserve">Fonti P</w:t>
+      </w:r>
+      <w:r>
+        <w:t xml:space="preserve">.</w:t>
+      </w:r>
+      <w:r>
+        <w:t xml:space="preserve"> </w:t>
+      </w:r>
+      <w:r>
+        <w:rPr>
+          <w:bCs/>
+          <w:b/>
+        </w:rPr>
+        <w:t xml:space="preserve">2022</w:t>
+      </w:r>
+      <w:r>
+        <w:t xml:space="preserve">. Drought impacts on tree carbon sequestration and water use</w:t>
+      </w:r>
+      <w:r>
+        <w:t xml:space="preserve"> </w:t>
+      </w:r>
+      <w:r>
+        <w:t xml:space="preserve"> </w:t>
+      </w:r>
+      <w:r>
+        <w:t xml:space="preserve">evidence from intra-annual tree-ring characteristics.</w:t>
+      </w:r>
+      <w:r>
+        <w:t xml:space="preserve"> </w:t>
+      </w:r>
+      <w:r>
+        <w:rPr>
+          <w:iCs/>
+          <w:i/>
+        </w:rPr>
+        <w:t xml:space="preserve">New Phytologist</w:t>
+      </w:r>
+      <w:r>
+        <w:t xml:space="preserve"> </w:t>
+      </w:r>
+      <w:r>
+        <w:rPr>
+          <w:bCs/>
+          <w:b/>
+        </w:rPr>
+        <w:t xml:space="preserve">n/a</w:t>
+      </w:r>
+      <w:r>
+        <w:t xml:space="preserve">: 000–000.</w:t>
+      </w:r>
+    </w:p>
     <w:bookmarkEnd w:id="35"/>
+    <w:bookmarkStart w:id="36" w:name="ref-zweifel_why_2021"/>
+    <w:p>
+      <w:pPr>
+        <w:pStyle w:val="Bibliography"/>
+      </w:pPr>
+      <w:r>
+        <w:rPr>
+          <w:bCs/>
+          <w:b/>
+          <w:bCs/>
+          <w:b/>
+        </w:rPr>
+        <w:t xml:space="preserve">Zweifel R</w:t>
+      </w:r>
+      <w:r>
+        <w:rPr>
+          <w:bCs/>
+          <w:b/>
+        </w:rPr>
+        <w:t xml:space="preserve">,</w:t>
+      </w:r>
+      <w:r>
+        <w:rPr>
+          <w:bCs/>
+          <w:b/>
+        </w:rPr>
+        <w:t xml:space="preserve"> </w:t>
+      </w:r>
+      <w:r>
+        <w:rPr>
+          <w:bCs/>
+          <w:b/>
+          <w:bCs/>
+          <w:b/>
+        </w:rPr>
+        <w:t xml:space="preserve">Sterck F</w:t>
+      </w:r>
+      <w:r>
+        <w:rPr>
+          <w:bCs/>
+          <w:b/>
+        </w:rPr>
+        <w:t xml:space="preserve">,</w:t>
+      </w:r>
+      <w:r>
+        <w:rPr>
+          <w:bCs/>
+          <w:b/>
+        </w:rPr>
+        <w:t xml:space="preserve"> </w:t>
+      </w:r>
+      <w:r>
+        <w:rPr>
+          <w:bCs/>
+          <w:b/>
+          <w:bCs/>
+          <w:b/>
+        </w:rPr>
+        <w:t xml:space="preserve">Braun S</w:t>
+      </w:r>
+      <w:r>
+        <w:rPr>
+          <w:bCs/>
+          <w:b/>
+        </w:rPr>
+        <w:t xml:space="preserve">,</w:t>
+      </w:r>
+      <w:r>
+        <w:rPr>
+          <w:bCs/>
+          <w:b/>
+        </w:rPr>
+        <w:t xml:space="preserve"> </w:t>
+      </w:r>
+      <w:r>
+        <w:rPr>
+          <w:bCs/>
+          <w:b/>
+          <w:bCs/>
+          <w:b/>
+        </w:rPr>
+        <w:t xml:space="preserve">Buchmann N</w:t>
+      </w:r>
+      <w:r>
+        <w:rPr>
+          <w:bCs/>
+          <w:b/>
+        </w:rPr>
+        <w:t xml:space="preserve">,</w:t>
+      </w:r>
+      <w:r>
+        <w:rPr>
+          <w:bCs/>
+          <w:b/>
+        </w:rPr>
+        <w:t xml:space="preserve"> </w:t>
+      </w:r>
+      <w:r>
+        <w:rPr>
+          <w:bCs/>
+          <w:b/>
+          <w:bCs/>
+          <w:b/>
+        </w:rPr>
+        <w:t xml:space="preserve">Eugster W</w:t>
+      </w:r>
+      <w:r>
+        <w:rPr>
+          <w:bCs/>
+          <w:b/>
+        </w:rPr>
+        <w:t xml:space="preserve">,</w:t>
+      </w:r>
+      <w:r>
+        <w:rPr>
+          <w:bCs/>
+          <w:b/>
+        </w:rPr>
+        <w:t xml:space="preserve"> </w:t>
+      </w:r>
+      <w:r>
+        <w:rPr>
+          <w:bCs/>
+          <w:b/>
+          <w:bCs/>
+          <w:b/>
+        </w:rPr>
+        <w:t xml:space="preserve">Gessler A</w:t>
+      </w:r>
+      <w:r>
+        <w:rPr>
+          <w:bCs/>
+          <w:b/>
+        </w:rPr>
+        <w:t xml:space="preserve">,</w:t>
+      </w:r>
+      <w:r>
+        <w:rPr>
+          <w:bCs/>
+          <w:b/>
+        </w:rPr>
+        <w:t xml:space="preserve"> </w:t>
+      </w:r>
+      <w:r>
+        <w:rPr>
+          <w:bCs/>
+          <w:b/>
+          <w:bCs/>
+          <w:b/>
+        </w:rPr>
+        <w:t xml:space="preserve">Häni M</w:t>
+      </w:r>
+      <w:r>
+        <w:rPr>
+          <w:bCs/>
+          <w:b/>
+        </w:rPr>
+        <w:t xml:space="preserve">,</w:t>
+      </w:r>
+      <w:r>
+        <w:rPr>
+          <w:bCs/>
+          <w:b/>
+        </w:rPr>
+        <w:t xml:space="preserve"> </w:t>
+      </w:r>
+      <w:r>
+        <w:rPr>
+          <w:bCs/>
+          <w:b/>
+          <w:bCs/>
+          <w:b/>
+        </w:rPr>
+        <w:t xml:space="preserve">Peters RL</w:t>
+      </w:r>
+      <w:r>
+        <w:rPr>
+          <w:bCs/>
+          <w:b/>
+        </w:rPr>
+        <w:t xml:space="preserve">,</w:t>
+      </w:r>
+      <w:r>
+        <w:rPr>
+          <w:bCs/>
+          <w:b/>
+        </w:rPr>
+        <w:t xml:space="preserve"> </w:t>
+      </w:r>
+      <w:r>
+        <w:rPr>
+          <w:bCs/>
+          <w:b/>
+          <w:bCs/>
+          <w:b/>
+        </w:rPr>
+        <w:t xml:space="preserve">Walthert L</w:t>
+      </w:r>
+      <w:r>
+        <w:rPr>
+          <w:bCs/>
+          <w:b/>
+        </w:rPr>
+        <w:t xml:space="preserve">,</w:t>
+      </w:r>
+      <w:r>
+        <w:rPr>
+          <w:bCs/>
+          <w:b/>
+        </w:rPr>
+        <w:t xml:space="preserve"> </w:t>
+      </w:r>
+      <w:r>
+        <w:rPr>
+          <w:bCs/>
+          <w:b/>
+          <w:bCs/>
+          <w:b/>
+        </w:rPr>
+        <w:t xml:space="preserve">Wilhelm M</w:t>
+      </w:r>
+      <w:r>
+        <w:rPr>
+          <w:bCs/>
+          <w:b/>
+        </w:rPr>
+        <w:t xml:space="preserve">,</w:t>
+      </w:r>
+      <w:r>
+        <w:rPr>
+          <w:bCs/>
+          <w:b/>
+        </w:rPr>
+        <w:t xml:space="preserve"> </w:t>
+      </w:r>
+      <w:r>
+        <w:rPr>
+          <w:iCs/>
+          <w:i/>
+          <w:bCs/>
+          <w:b/>
+        </w:rPr>
+        <w:t xml:space="preserve">et al.</w:t>
+      </w:r>
+      <w:r>
+        <w:t xml:space="preserve"> </w:t>
+      </w:r>
+      <w:r>
+        <w:rPr>
+          <w:bCs/>
+          <w:b/>
+        </w:rPr>
+        <w:t xml:space="preserve">2021</w:t>
+      </w:r>
+      <w:r>
+        <w:t xml:space="preserve">. Why trees grow at night.</w:t>
+      </w:r>
+      <w:r>
+        <w:t xml:space="preserve"> </w:t>
+      </w:r>
+      <w:r>
+        <w:rPr>
+          <w:iCs/>
+          <w:i/>
+        </w:rPr>
+        <w:t xml:space="preserve">New Phytologist</w:t>
+      </w:r>
+      <w:r>
+        <w:t xml:space="preserve"> </w:t>
+      </w:r>
+      <w:r>
+        <w:rPr>
+          <w:bCs/>
+          <w:b/>
+        </w:rPr>
+        <w:t xml:space="preserve">231</w:t>
+      </w:r>
+      <w:r>
+        <w:t xml:space="preserve">: 2174–2185.</w:t>
+      </w:r>
+    </w:p>
+    <w:bookmarkEnd w:id="36"/>
+    <w:bookmarkEnd w:id="37"/>
+    <w:bookmarkEnd w:id="38"/>
     <w:sectPr>
       <w:footerReference w:type="even" r:id="rId10"/>
       <w:footerReference w:type="default" r:id="rId9"/>

</xml_diff>

<commit_message>
small updates from Google doc
</commit_message>
<xml_diff>
--- a/commentary/commentary.docx
+++ b/commentary/commentary.docx
@@ -17,29 +17,49 @@
         <w:t xml:space="preserve"> </w:t>
       </w:r>
       <w:r>
-        <w:t xml:space="preserve">(Understanding the decoupling of CO</w:t>
+        <w:rPr>
+          <w:iCs/>
+          <w:i/>
+        </w:rPr>
+        <w:t xml:space="preserve">What drives forest carbon storage? The ramifications of source-sink decoupling</w:t>
+      </w:r>
+      <w:r>
+        <w:t xml:space="preserve"> </w:t>
+      </w:r>
+      <w:r>
+        <w:t xml:space="preserve">OR</w:t>
+      </w:r>
+      <w:r>
+        <w:t xml:space="preserve"> </w:t>
+      </w:r>
+      <w:r>
+        <w:rPr>
+          <w:iCs/>
+          <w:i/>
+        </w:rPr>
+        <w:t xml:space="preserve">Global change drivers have different impacts on CO</w:t>
       </w:r>
       <w:r>
         <w:rPr>
           <w:vertAlign w:val="subscript"/>
+          <w:iCs/>
+          <w:i/>
         </w:rPr>
         <w:t xml:space="preserve">2</w:t>
       </w:r>
       <w:r>
-        <w:t xml:space="preserve"> </w:t>
-      </w:r>
-      <w:r>
-        <w:t xml:space="preserve">uptake and woody production)</w:t>
-      </w:r>
-      <w:r>
-        <w:t xml:space="preserve"> </w:t>
-      </w:r>
-      <w:r>
-        <w:rPr>
-          <w:iCs/>
-          <w:i/>
-        </w:rPr>
-        <w:t xml:space="preserve">(many commentaries have clever, catchy, somewhat informal titles)</w:t>
+        <w:rPr>
+          <w:iCs/>
+          <w:i/>
+        </w:rPr>
+        <w:t xml:space="preserve"> </w:t>
+      </w:r>
+      <w:r>
+        <w:rPr>
+          <w:iCs/>
+          <w:i/>
+        </w:rPr>
+        <w:t xml:space="preserve">uptake and carbon sequestration</w:t>
       </w:r>
     </w:p>
     <w:p>
@@ -863,23 +883,7 @@
         <w:t xml:space="preserve"> </w:t>
       </w:r>
       <w:r>
-        <w:t xml:space="preserve">This is because cellular</w:t>
-      </w:r>
-      <w:r>
-        <w:t xml:space="preserve"> </w:t>
-      </w:r>
-      <w:r>
-        <w:rPr>
-          <w:iCs/>
-          <w:i/>
-        </w:rPr>
-        <w:t xml:space="preserve">division and</w:t>
-      </w:r>
-      <w:r>
-        <w:t xml:space="preserve"> </w:t>
-      </w:r>
-      <w:r>
-        <w:t xml:space="preserve">enlargement require adequate turgor pressure and are therefore particularly sensitive to high vapor pressure deficit and water stress</w:t>
+        <w:t xml:space="preserve">This is because cellular enlargement requires adequate turgor pressure and are therefore particularly sensitive to high vapor pressure deficit and water stress</w:t>
       </w:r>
       <w:r>
         <w:t xml:space="preserve"> </w:t>

</xml_diff>

<commit_message>
wrote 2 par on decoupling at a variety of time scales
</commit_message>
<xml_diff>
--- a/commentary/commentary.docx
+++ b/commentary/commentary.docx
@@ -394,7 +394,7 @@
         <w:t xml:space="preserve"> </w:t>
       </w:r>
       <w:r>
-        <w:t xml:space="preserve">To answer this question, global C cycle models simulate photosynthesis under future conditions, using simple plant C allocation schemes to determine the amount of C sequestered in woody growth versus that allocated to short-lived pools that are more rapidly respired back to the atmosphere as CO</w:t>
+        <w:t xml:space="preserve">To answer this question, global C cycle models simulate photosynthesis under future conditions, using simple plant C allocation schemes to estimate the amount of C sequestered in woody growth versus that allocated to short-lived pools that are more rapidly respired back to the atmosphere as CO</w:t>
       </w:r>
       <w:r>
         <w:rPr>
@@ -463,7 +463,7 @@
         <w:t xml:space="preserve">, 2022)</w:t>
       </w:r>
       <w:r>
-        <w:t xml:space="preserve">, either through passive limitation of woody tree growth by environmental conditions or active allocation away from woody growth to support other sinks.</w:t>
+        <w:t xml:space="preserve">, either through passive limitation of woody tree growth by environmental conditions or active allocation prioritizing other sinks.</w:t>
       </w:r>
       <w:r>
         <w:t xml:space="preserve"> </w:t>
@@ -1113,16 +1113,278 @@
         <w:t xml:space="preserve"> </w:t>
       </w:r>
       <w:r>
-        <w:t xml:space="preserve">uptake and woody production are decoupled.</w:t>
-      </w:r>
-      <w:r>
-        <w:t xml:space="preserve"> </w:t>
+        <w:t xml:space="preserve">uptake and woody production are decoupled across a range of time scales (</w:t>
+      </w:r>
+      <w:r>
+        <w:rPr>
+          <w:bCs/>
+          <w:b/>
+        </w:rPr>
+        <w:t xml:space="preserve">Fig. 2?</w:t>
+      </w:r>
+      <w:r>
+        <w:t xml:space="preserve">).</w:t>
+      </w:r>
+      <w:r>
+        <w:t xml:space="preserve"> </w:t>
+      </w:r>
+      <w:r>
+        <w:t xml:space="preserve">On time scales of seconds to hours, photosynthesis and stem growth are completely decoupled, with photosynthesis occurring during the day and most stem growth occurring at night when stem hydration is maximized</w:t>
+      </w:r>
+      <w:r>
+        <w:t xml:space="preserve"> </w:t>
+      </w:r>
+      <w:r>
+        <w:t xml:space="preserve">(Zweifel</w:t>
+      </w:r>
+      <w:r>
+        <w:t xml:space="preserve"> </w:t>
+      </w:r>
+      <w:r>
+        <w:rPr>
+          <w:iCs/>
+          <w:i/>
+        </w:rPr>
+        <w:t xml:space="preserve">et al.</w:t>
+      </w:r>
+      <w:r>
+        <w:t xml:space="preserve">, 2021)</w:t>
+      </w:r>
+      <w:r>
+        <w:t xml:space="preserve">.</w:t>
+      </w:r>
+      <w:r>
+        <w:t xml:space="preserve"> </w:t>
+      </w:r>
+      <w:r>
+        <w:t xml:space="preserve">On time scales of days to months, stem growth is influenced by photosynthesis, but is strongly constrained by air and soil moisture</w:t>
+      </w:r>
+      <w:r>
+        <w:t xml:space="preserve"> </w:t>
+      </w:r>
+      <w:r>
+        <w:t xml:space="preserve">(Delpierre</w:t>
+      </w:r>
+      <w:r>
+        <w:t xml:space="preserve"> </w:t>
+      </w:r>
+      <w:r>
+        <w:rPr>
+          <w:iCs/>
+          <w:i/>
+        </w:rPr>
+        <w:t xml:space="preserve">et al.</w:t>
+      </w:r>
+      <w:r>
+        <w:t xml:space="preserve">, 2016; Etzold</w:t>
+      </w:r>
+      <w:r>
+        <w:t xml:space="preserve"> </w:t>
+      </w:r>
+      <w:r>
+        <w:rPr>
+          <w:iCs/>
+          <w:i/>
+        </w:rPr>
+        <w:t xml:space="preserve">et al.</w:t>
+      </w:r>
+      <w:r>
+        <w:t xml:space="preserve">, 2022)</w:t>
+      </w:r>
+      <w:r>
+        <w:t xml:space="preserve">, being more sensitive to drought than</w:t>
+      </w:r>
+      <w:r>
+        <w:t xml:space="preserve"> </w:t>
+      </w:r>
+      <w:r>
+        <w:rPr>
+          <w:iCs/>
+          <w:i/>
+        </w:rPr>
+        <w:t xml:space="preserve">GPP</w:t>
+      </w:r>
+      <w:r>
+        <w:t xml:space="preserve"> </w:t>
+      </w:r>
+      <w:r>
+        <w:t xml:space="preserve">(Kannenberg</w:t>
+      </w:r>
+      <w:r>
+        <w:t xml:space="preserve"> </w:t>
+      </w:r>
+      <w:r>
+        <w:rPr>
+          <w:iCs/>
+          <w:i/>
+        </w:rPr>
+        <w:t xml:space="preserve">et al.</w:t>
+      </w:r>
+      <w:r>
+        <w:t xml:space="preserve">, 2022)</w:t>
+      </w:r>
+      <w:r>
+        <w:t xml:space="preserve">.</w:t>
+      </w:r>
+      <w:r>
+        <w:t xml:space="preserve"> </w:t>
+      </w:r>
+      <w:r>
+        <w:t xml:space="preserve">On an annual time scale, woody aboveground net primary productivity (</w:t>
+      </w:r>
+      <w:r>
+        <w:rPr>
+          <w:iCs/>
+          <w:i/>
+        </w:rPr>
+        <w:t xml:space="preserve">ANPP</w:t>
+      </w:r>
+      <w:r>
+        <w:rPr>
+          <w:vertAlign w:val="subscript"/>
+          <w:iCs/>
+          <w:i/>
+        </w:rPr>
+        <w:t xml:space="preserve">woody</w:t>
+      </w:r>
+      <w:r>
+        <w:t xml:space="preserve">; stem growth scaled to the ecosystem scale) and</w:t>
+      </w:r>
+      <w:r>
+        <w:t xml:space="preserve"> </w:t>
+      </w:r>
+      <w:r>
+        <w:rPr>
+          <w:iCs/>
+          <w:i/>
+        </w:rPr>
+        <w:t xml:space="preserve">GPP</w:t>
+      </w:r>
+      <w:r>
+        <w:t xml:space="preserve"> </w:t>
+      </w:r>
+      <w:r>
+        <w:t xml:space="preserve">can be completely uncorrelated</w:t>
+      </w:r>
+      <w:r>
+        <w:t xml:space="preserve"> </w:t>
+      </w:r>
+      <w:r>
+        <w:t xml:space="preserve">(e.g., Delpierre</w:t>
+      </w:r>
+      <w:r>
+        <w:t xml:space="preserve"> </w:t>
+      </w:r>
+      <w:r>
+        <w:rPr>
+          <w:iCs/>
+          <w:i/>
+        </w:rPr>
+        <w:t xml:space="preserve">et al.</w:t>
+      </w:r>
+      <w:r>
+        <w:t xml:space="preserve">, 2016)</w:t>
+      </w:r>
+      <w:r>
+        <w:t xml:space="preserve">.</w:t>
+      </w:r>
+      <w:r>
+        <w:t xml:space="preserve"> </w:t>
+      </w:r>
+      <w:r>
+        <w:t xml:space="preserve">In a cross-biome synthesis of available data, tree-ring widths were weakly correlated with</w:t>
+      </w:r>
+      <w:r>
+        <w:t xml:space="preserve"> </w:t>
+      </w:r>
+      <w:r>
+        <w:rPr>
+          <w:iCs/>
+          <w:i/>
+        </w:rPr>
+        <w:t xml:space="preserve">GPP</w:t>
+      </w:r>
+      <w:r>
+        <w:t xml:space="preserve"> </w:t>
+      </w:r>
+      <w:r>
+        <w:t xml:space="preserve">(</w:t>
+      </w:r>
+      <w:r>
+        <w:rPr>
+          <w:bCs/>
+          <w:b/>
+        </w:rPr>
+        <w:t xml:space="preserve">r&lt; 0.3</w:t>
+      </w:r>
+      <w:r>
+        <w:t xml:space="preserve">), generally with strongest correlation for time windows covering all or part of the period between the summer solstices of the previous and current years</w:t>
+      </w:r>
+      <w:r>
+        <w:t xml:space="preserve"> </w:t>
+      </w:r>
+      <w:r>
+        <w:t xml:space="preserve">(Cabon</w:t>
+      </w:r>
+      <w:r>
+        <w:t xml:space="preserve"> </w:t>
+      </w:r>
+      <w:r>
+        <w:rPr>
+          <w:iCs/>
+          <w:i/>
+        </w:rPr>
+        <w:t xml:space="preserve">et al.</w:t>
+      </w:r>
+      <w:r>
+        <w:t xml:space="preserve">, 2022)</w:t>
+      </w:r>
+      <w:r>
+        <w:t xml:space="preserve">.</w:t>
+      </w:r>
+      <w:r>
+        <w:t xml:space="preserve"> </w:t>
+      </w:r>
+      <w:r>
+        <w:t xml:space="preserve">Yet, …</w:t>
+      </w:r>
+      <w:r>
+        <w:rPr>
+          <w:iCs/>
+          <w:i/>
+        </w:rPr>
+        <w:t xml:space="preserve">(another sentence on Cabon, focused on decoupling)</w:t>
       </w:r>
       <w:r>
         <w:t xml:space="preserve">…</w:t>
       </w:r>
       <w:r>
-        <w:t xml:space="preserve">(Cabon</w:t>
+        <w:t xml:space="preserve"> </w:t>
+      </w:r>
+      <w:r>
+        <w:t xml:space="preserve">In temperate deciduous forests, warm springs increase</w:t>
+      </w:r>
+      <w:r>
+        <w:t xml:space="preserve"> </w:t>
+      </w:r>
+      <w:r>
+        <w:rPr>
+          <w:iCs/>
+          <w:i/>
+        </w:rPr>
+        <w:t xml:space="preserve">GPP</w:t>
+      </w:r>
+      <w:r>
+        <w:t xml:space="preserve"> </w:t>
+      </w:r>
+      <w:r>
+        <w:t xml:space="preserve">but this does not translate into increased stem growth</w:t>
+      </w:r>
+      <w:r>
+        <w:t xml:space="preserve"> </w:t>
+      </w:r>
+      <w:r>
+        <w:t xml:space="preserve">(Dow</w:t>
       </w:r>
       <w:r>
         <w:t xml:space="preserve"> </w:t>
@@ -1135,13 +1397,89 @@
         <w:t xml:space="preserve">et al.</w:t>
       </w:r>
       <w:r>
-        <w:t xml:space="preserve">, 2022)</w:t>
-      </w:r>
-      <w:r>
-        <w:t xml:space="preserve"> </w:t>
-      </w:r>
-      <w:r>
-        <w:t xml:space="preserve">….</w:t>
+        <w:t xml:space="preserve">, in press)</w:t>
+      </w:r>
+      <w:r>
+        <w:t xml:space="preserve">.</w:t>
+      </w:r>
+      <w:r>
+        <w:t xml:space="preserve"> </w:t>
+      </w:r>
+      <w:r>
+        <w:t xml:space="preserve">Thus,</w:t>
+      </w:r>
+      <w:r>
+        <w:t xml:space="preserve"> </w:t>
+      </w:r>
+      <w:r>
+        <w:rPr>
+          <w:bCs/>
+          <w:b/>
+        </w:rPr>
+        <w:t xml:space="preserve">the preponderance of evidence demonstrates that CO</w:t>
+      </w:r>
+      <w:r>
+        <w:rPr>
+          <w:vertAlign w:val="subscript"/>
+          <w:bCs/>
+          <w:b/>
+        </w:rPr>
+        <w:t xml:space="preserve">2</w:t>
+      </w:r>
+      <w:r>
+        <w:rPr>
+          <w:bCs/>
+          <w:b/>
+        </w:rPr>
+        <w:t xml:space="preserve"> </w:t>
+      </w:r>
+      <w:r>
+        <w:rPr>
+          <w:bCs/>
+          <w:b/>
+        </w:rPr>
+        <w:t xml:space="preserve">uptake and sequestration are decoupled in forests</w:t>
+      </w:r>
+      <w:r>
+        <w:t xml:space="preserve"> </w:t>
+      </w:r>
+      <w:r>
+        <w:t xml:space="preserve">on time scales of up to a year.</w:t>
+      </w:r>
+    </w:p>
+    <w:p>
+      <w:pPr>
+        <w:pStyle w:val="BodyText"/>
+      </w:pPr>
+      <w:r>
+        <w:t xml:space="preserve">An important open question is the extent to which</w:t>
+      </w:r>
+      <w:r>
+        <w:t xml:space="preserve"> </w:t>
+      </w:r>
+      <w:r>
+        <w:rPr>
+          <w:iCs/>
+          <w:i/>
+        </w:rPr>
+        <w:t xml:space="preserve">ANPP</w:t>
+      </w:r>
+      <w:r>
+        <w:rPr>
+          <w:vertAlign w:val="subscript"/>
+          <w:iCs/>
+          <w:i/>
+        </w:rPr>
+        <w:t xml:space="preserve">woody</w:t>
+      </w:r>
+      <w:r>
+        <w:t xml:space="preserve"> </w:t>
+      </w:r>
+      <w:r>
+        <w:t xml:space="preserve">and</w:t>
+      </w:r>
+      <w:r>
+        <w:t xml:space="preserve"> </w:t>
       </w:r>
       <w:r>
         <w:rPr>
@@ -1154,7 +1492,23 @@
         <w:t xml:space="preserve"> </w:t>
       </w:r>
       <w:r>
-        <w:t xml:space="preserve">is less sensitive to drought than</w:t>
+        <w:t xml:space="preserve">are coupled on time scales longer than a year, and by extension how global change drivers that alter</w:t>
+      </w:r>
+      <w:r>
+        <w:t xml:space="preserve"> </w:t>
+      </w:r>
+      <w:r>
+        <w:rPr>
+          <w:iCs/>
+          <w:i/>
+        </w:rPr>
+        <w:t xml:space="preserve">GPP</w:t>
+      </w:r>
+      <w:r>
+        <w:t xml:space="preserve"> </w:t>
+      </w:r>
+      <w:r>
+        <w:t xml:space="preserve">will affect</w:t>
       </w:r>
       <w:r>
         <w:t xml:space="preserve"> </w:t>
@@ -1175,10 +1529,59 @@
         <w:t xml:space="preserve">woody</w:t>
       </w:r>
       <w:r>
-        <w:t xml:space="preserve"> </w:t>
-      </w:r>
-      <w:r>
-        <w:t xml:space="preserve">(Kannenberg</w:t>
+        <w:t xml:space="preserve">.</w:t>
+      </w:r>
+      <w:r>
+        <w:t xml:space="preserve"> </w:t>
+      </w:r>
+      <w:r>
+        <w:t xml:space="preserve">Over decadal to centennial time scales and across broad climatic gradients, substantial of coupling</w:t>
+      </w:r>
+      <w:r>
+        <w:t xml:space="preserve"> </w:t>
+      </w:r>
+      <w:r>
+        <w:rPr>
+          <w:iCs/>
+          <w:i/>
+        </w:rPr>
+        <w:t xml:space="preserve">ANPP</w:t>
+      </w:r>
+      <w:r>
+        <w:rPr>
+          <w:vertAlign w:val="subscript"/>
+          <w:iCs/>
+          <w:i/>
+        </w:rPr>
+        <w:t xml:space="preserve">woody</w:t>
+      </w:r>
+      <w:r>
+        <w:t xml:space="preserve"> </w:t>
+      </w:r>
+      <w:r>
+        <w:t xml:space="preserve">and</w:t>
+      </w:r>
+      <w:r>
+        <w:t xml:space="preserve"> </w:t>
+      </w:r>
+      <w:r>
+        <w:rPr>
+          <w:iCs/>
+          <w:i/>
+        </w:rPr>
+        <w:t xml:space="preserve">GPP</w:t>
+      </w:r>
+      <w:r>
+        <w:t xml:space="preserve"> </w:t>
+      </w:r>
+      <w:r>
+        <w:t xml:space="preserve">is expected, and indeed the two vary roughly in proportion to one another across the latitudinal gradient</w:t>
+      </w:r>
+      <w:r>
+        <w:t xml:space="preserve"> </w:t>
+      </w:r>
+      <w:r>
+        <w:t xml:space="preserve">(Banbury Morgan</w:t>
       </w:r>
       <w:r>
         <w:t xml:space="preserve"> </w:t>
@@ -1191,7 +1594,7 @@
         <w:t xml:space="preserve">et al.</w:t>
       </w:r>
       <w:r>
-        <w:t xml:space="preserve">, 2022)</w:t>
+        <w:t xml:space="preserve">, 2021)</w:t>
       </w:r>
       <w:r>
         <w:t xml:space="preserve">.</w:t>
@@ -1200,10 +1603,232 @@
         <w:t xml:space="preserve"> </w:t>
       </w:r>
       <w:r>
-        <w:t xml:space="preserve">…</w:t>
-      </w:r>
-      <w:r>
-        <w:t xml:space="preserve">(Dow</w:t>
+        <w:t xml:space="preserve">However, the decoupling of</w:t>
+      </w:r>
+      <w:r>
+        <w:t xml:space="preserve"> </w:t>
+      </w:r>
+      <w:r>
+        <w:rPr>
+          <w:iCs/>
+          <w:i/>
+        </w:rPr>
+        <w:t xml:space="preserve">ANPP</w:t>
+      </w:r>
+      <w:r>
+        <w:rPr>
+          <w:vertAlign w:val="subscript"/>
+          <w:iCs/>
+          <w:i/>
+        </w:rPr>
+        <w:t xml:space="preserve">woody</w:t>
+      </w:r>
+      <w:r>
+        <w:t xml:space="preserve"> </w:t>
+      </w:r>
+      <w:r>
+        <w:t xml:space="preserve">and</w:t>
+      </w:r>
+      <w:r>
+        <w:t xml:space="preserve"> </w:t>
+      </w:r>
+      <w:r>
+        <w:rPr>
+          <w:iCs/>
+          <w:i/>
+        </w:rPr>
+        <w:t xml:space="preserve">GPP</w:t>
+      </w:r>
+      <w:r>
+        <w:t xml:space="preserve"> </w:t>
+      </w:r>
+      <w:r>
+        <w:t xml:space="preserve">implies that global change drivers will affect the two processes differently over time scales of years and longer.</w:t>
+      </w:r>
+      <w:r>
+        <w:t xml:space="preserve"> </w:t>
+      </w:r>
+      <w:r>
+        <w:t xml:space="preserve">While sustained decreases in</w:t>
+      </w:r>
+      <w:r>
+        <w:t xml:space="preserve"> </w:t>
+      </w:r>
+      <w:r>
+        <w:rPr>
+          <w:iCs/>
+          <w:i/>
+        </w:rPr>
+        <w:t xml:space="preserve">GPP</w:t>
+      </w:r>
+      <w:r>
+        <w:t xml:space="preserve"> </w:t>
+      </w:r>
+      <w:r>
+        <w:t xml:space="preserve">will inevitably decrease</w:t>
+      </w:r>
+      <w:r>
+        <w:t xml:space="preserve"> </w:t>
+      </w:r>
+      <w:r>
+        <w:rPr>
+          <w:iCs/>
+          <w:i/>
+        </w:rPr>
+        <w:t xml:space="preserve">ANPP</w:t>
+      </w:r>
+      <w:r>
+        <w:rPr>
+          <w:vertAlign w:val="subscript"/>
+          <w:iCs/>
+          <w:i/>
+        </w:rPr>
+        <w:t xml:space="preserve">woody</w:t>
+      </w:r>
+      <w:r>
+        <w:t xml:space="preserve">, it remains unclear whether sustained</w:t>
+      </w:r>
+      <w:r>
+        <w:t xml:space="preserve"> </w:t>
+      </w:r>
+      <w:r>
+        <w:rPr>
+          <w:iCs/>
+          <w:i/>
+        </w:rPr>
+        <w:t xml:space="preserve">increases</w:t>
+      </w:r>
+      <w:r>
+        <w:t xml:space="preserve"> </w:t>
+      </w:r>
+      <w:r>
+        <w:t xml:space="preserve">in</w:t>
+      </w:r>
+      <w:r>
+        <w:t xml:space="preserve"> </w:t>
+      </w:r>
+      <w:r>
+        <w:rPr>
+          <w:iCs/>
+          <w:i/>
+        </w:rPr>
+        <w:t xml:space="preserve">GPP</w:t>
+      </w:r>
+      <w:r>
+        <w:t xml:space="preserve"> </w:t>
+      </w:r>
+      <w:r>
+        <w:t xml:space="preserve">will result in the corresponding increases in</w:t>
+      </w:r>
+      <w:r>
+        <w:t xml:space="preserve"> </w:t>
+      </w:r>
+      <w:r>
+        <w:rPr>
+          <w:iCs/>
+          <w:i/>
+        </w:rPr>
+        <w:t xml:space="preserve">ANPP</w:t>
+      </w:r>
+      <w:r>
+        <w:rPr>
+          <w:vertAlign w:val="subscript"/>
+          <w:iCs/>
+          <w:i/>
+        </w:rPr>
+        <w:t xml:space="preserve">woody</w:t>
+      </w:r>
+      <w:r>
+        <w:t xml:space="preserve"> </w:t>
+      </w:r>
+      <w:r>
+        <w:t xml:space="preserve">that are effectively assumed in models</w:t>
+      </w:r>
+      <w:r>
+        <w:t xml:space="preserve"> </w:t>
+      </w:r>
+      <w:r>
+        <w:t xml:space="preserve">(Körner, 2015;</w:t>
+      </w:r>
+      <w:r>
+        <w:t xml:space="preserve"> </w:t>
+      </w:r>
+      <w:r>
+        <w:rPr>
+          <w:bCs/>
+          <w:b/>
+        </w:rPr>
+        <w:t xml:space="preserve">refs?</w:t>
+      </w:r>
+      <w:r>
+        <w:t xml:space="preserve">)</w:t>
+      </w:r>
+      <w:r>
+        <w:t xml:space="preserve">.</w:t>
+      </w:r>
+      <w:r>
+        <w:t xml:space="preserve"> </w:t>
+      </w:r>
+      <w:r>
+        <w:t xml:space="preserve">When</w:t>
+      </w:r>
+      <w:r>
+        <w:t xml:space="preserve"> </w:t>
+      </w:r>
+      <w:r>
+        <w:rPr>
+          <w:iCs/>
+          <w:i/>
+        </w:rPr>
+        <w:t xml:space="preserve">GPP</w:t>
+      </w:r>
+      <w:r>
+        <w:t xml:space="preserve"> </w:t>
+      </w:r>
+      <w:r>
+        <w:t xml:space="preserve">was increased in response to four years of experimental CO</w:t>
+      </w:r>
+      <w:r>
+        <w:rPr>
+          <w:vertAlign w:val="subscript"/>
+        </w:rPr>
+        <w:t xml:space="preserve">2</w:t>
+      </w:r>
+      <w:r>
+        <w:t xml:space="preserve"> </w:t>
+      </w:r>
+      <w:r>
+        <w:t xml:space="preserve">fertilization of a mature eucalypt forest,</w:t>
+      </w:r>
+      <w:r>
+        <w:t xml:space="preserve"> </w:t>
+      </w:r>
+      <w:r>
+        <w:rPr>
+          <w:iCs/>
+          <w:i/>
+        </w:rPr>
+        <w:t xml:space="preserve">ANPP</w:t>
+      </w:r>
+      <w:r>
+        <w:rPr>
+          <w:vertAlign w:val="subscript"/>
+          <w:iCs/>
+          <w:i/>
+        </w:rPr>
+        <w:t xml:space="preserve">woody</w:t>
+      </w:r>
+      <w:r>
+        <w:t xml:space="preserve"> </w:t>
+      </w:r>
+      <w:r>
+        <w:t xml:space="preserve">remained unchanged, with extra C being allocated belowground and rapidly respired back to the atmosphere</w:t>
+      </w:r>
+      <w:r>
+        <w:t xml:space="preserve"> </w:t>
+      </w:r>
+      <w:r>
+        <w:t xml:space="preserve">(Jiang</w:t>
       </w:r>
       <w:r>
         <w:t xml:space="preserve"> </w:t>
@@ -1216,35 +1841,32 @@
         <w:t xml:space="preserve">et al.</w:t>
       </w:r>
       <w:r>
-        <w:t xml:space="preserve">, in press)</w:t>
-      </w:r>
-      <w:r>
-        <w:t xml:space="preserve"> </w:t>
-      </w:r>
-      <w:r>
-        <w:t xml:space="preserve">…</w:t>
-      </w:r>
-      <w:r>
-        <w:t xml:space="preserve">(Jiang</w:t>
-      </w:r>
-      <w:r>
-        <w:t xml:space="preserve"> </w:t>
-      </w:r>
-      <w:r>
-        <w:rPr>
-          <w:iCs/>
-          <w:i/>
-        </w:rPr>
-        <w:t xml:space="preserve">et al.</w:t>
-      </w:r>
-      <w:r>
         <w:t xml:space="preserve">, 2020)</w:t>
       </w:r>
       <w:r>
-        <w:t xml:space="preserve"> </w:t>
-      </w:r>
-      <w:r>
-        <w:t xml:space="preserve">Of course, these observations of decoupling do not imply that</w:t>
+        <w:t xml:space="preserve">.</w:t>
+      </w:r>
+      <w:r>
+        <w:t xml:space="preserve"> </w:t>
+      </w:r>
+      <w:r>
+        <w:t xml:space="preserve">Additional studies of C allocation under altered environmental conditions are needed to understand the long-term coupling of</w:t>
+      </w:r>
+      <w:r>
+        <w:t xml:space="preserve"> </w:t>
+      </w:r>
+      <w:r>
+        <w:rPr>
+          <w:iCs/>
+          <w:i/>
+        </w:rPr>
+        <w:t xml:space="preserve">GPP</w:t>
+      </w:r>
+      <w:r>
+        <w:t xml:space="preserve"> </w:t>
+      </w:r>
+      <w:r>
+        <w:t xml:space="preserve">and</w:t>
       </w:r>
       <w:r>
         <w:t xml:space="preserve"> </w:t>
@@ -1268,79 +1890,7 @@
         <w:t xml:space="preserve"> </w:t>
       </w:r>
       <w:r>
-        <w:t xml:space="preserve">is completely decoupled from</w:t>
-      </w:r>
-      <w:r>
-        <w:t xml:space="preserve"> </w:t>
-      </w:r>
-      <w:r>
-        <w:rPr>
-          <w:iCs/>
-          <w:i/>
-        </w:rPr>
-        <w:t xml:space="preserve">GPP</w:t>
-      </w:r>
-      <w:r>
-        <w:t xml:space="preserve">; rather, the two show some level of correlation both in relation to interannual climatic variation at a single site</w:t>
-      </w:r>
-      <w:r>
-        <w:t xml:space="preserve"> </w:t>
-      </w:r>
-      <w:r>
-        <w:t xml:space="preserve">(Cabon</w:t>
-      </w:r>
-      <w:r>
-        <w:t xml:space="preserve"> </w:t>
-      </w:r>
-      <w:r>
-        <w:rPr>
-          <w:iCs/>
-          <w:i/>
-        </w:rPr>
-        <w:t xml:space="preserve">et al.</w:t>
-      </w:r>
-      <w:r>
-        <w:t xml:space="preserve">, 2022)</w:t>
-      </w:r>
-      <w:r>
-        <w:t xml:space="preserve"> </w:t>
-      </w:r>
-      <w:r>
-        <w:t xml:space="preserve">and across broad climatic gradients</w:t>
-      </w:r>
-      <w:r>
-        <w:t xml:space="preserve"> </w:t>
-      </w:r>
-      <w:r>
-        <w:t xml:space="preserve">(Banbury Morgan</w:t>
-      </w:r>
-      <w:r>
-        <w:t xml:space="preserve"> </w:t>
-      </w:r>
-      <w:r>
-        <w:rPr>
-          <w:iCs/>
-          <w:i/>
-        </w:rPr>
-        <w:t xml:space="preserve">et al.</w:t>
-      </w:r>
-      <w:r>
-        <w:t xml:space="preserve">, 2021)</w:t>
-      </w:r>
-      <w:r>
-        <w:t xml:space="preserve">.</w:t>
-      </w:r>
-      <w:r>
-        <w:t xml:space="preserve"> </w:t>
-      </w:r>
-      <w:r>
-        <w:t xml:space="preserve">However, we now have clear evidence that it is not realistic to expect that a constant allocation of photosynthate will be allocated to woody growth on either intraanuual or interannual time scales.</w:t>
-      </w:r>
-      <w:r>
-        <w:t xml:space="preserve"> </w:t>
-      </w:r>
-      <w:r>
-        <w:t xml:space="preserve">This fact has implications for our understanding of the relationship of annual tree growth to climate – both in the past and in the future.</w:t>
+        <w:t xml:space="preserve">, and by extension how climate change will impact forest C sequestration.</w:t>
       </w:r>
     </w:p>
     <w:p>

</xml_diff>